<commit_message>
Se añadió Requerimientos funcionales y no funcionales
</commit_message>
<xml_diff>
--- a/docs/Documentación.docx
+++ b/docs/Documentación.docx
@@ -24,20 +24,7 @@
           <w:szCs w:val="40"/>
           <w:lang w:val="es-AR"/>
         </w:rPr>
-        <w:t>Pro</w:t>
-      </w:r>
-      <w:bookmarkStart w:id="0" w:name="_GoBack"/>
-      <w:bookmarkEnd w:id="0"/>
-      <w:r>
-        <w:rPr>
-          <w:rFonts w:ascii="Arial" w:eastAsia="Times New Roman" w:hAnsi="Arial" w:cs="Arial"/>
-          <w:color w:val="000000"/>
-          <w:kern w:val="36"/>
-          <w:sz w:val="40"/>
-          <w:szCs w:val="40"/>
-          <w:lang w:val="es-AR"/>
-        </w:rPr>
-        <w:t>yecto Empresa 2024</w:t>
+        <w:t>Proyecto Empresa 2024</w:t>
       </w:r>
     </w:p>
     <w:p>
@@ -822,6 +809,965 @@
         </w:rPr>
         <w:t>Ante este panorama, se propone desarrollar un sistema integrado que unifique todas estas funcionalidades bajo una sola plataforma. Al simplificar el acceso y la gestión de información crítica para el funcionamiento diario de la institución educativa, este sistema unificado beneficiaría desde los directivos, pasando por los profesores, hasta los alumnos. Al centralizar y estandarizar los procesos, se espera mejorar la eficiencia y productividad de todos los implicados en el proceso educativo, facilitando la comunicación, la planificación y el seguimiento académico de manera más fluida y eficaz.</w:t>
       </w:r>
+    </w:p>
+    <w:p>
+      <w:pPr>
+        <w:rPr>
+          <w:lang w:val="es-AR"/>
+        </w:rPr>
+      </w:pPr>
+    </w:p>
+    <w:p>
+      <w:pPr>
+        <w:autoSpaceDE w:val="0"/>
+        <w:autoSpaceDN w:val="0"/>
+        <w:adjustRightInd w:val="0"/>
+        <w:spacing w:after="0" w:line="240" w:lineRule="auto"/>
+        <w:rPr>
+          <w:rFonts w:ascii="Lucida Console" w:hAnsi="Lucida Console" w:cs="Lucida Console"/>
+          <w:sz w:val="18"/>
+          <w:szCs w:val="18"/>
+        </w:rPr>
+      </w:pPr>
+    </w:p>
+    <w:p>
+      <w:pPr>
+        <w:autoSpaceDE w:val="0"/>
+        <w:autoSpaceDN w:val="0"/>
+        <w:adjustRightInd w:val="0"/>
+        <w:spacing w:after="0" w:line="240" w:lineRule="auto"/>
+        <w:rPr>
+          <w:rFonts w:ascii="Lucida Console" w:hAnsi="Lucida Console" w:cs="Lucida Console"/>
+          <w:sz w:val="18"/>
+          <w:szCs w:val="18"/>
+        </w:rPr>
+      </w:pPr>
+    </w:p>
+    <w:p>
+      <w:pPr>
+        <w:autoSpaceDE w:val="0"/>
+        <w:autoSpaceDN w:val="0"/>
+        <w:adjustRightInd w:val="0"/>
+        <w:spacing w:after="0" w:line="240" w:lineRule="auto"/>
+        <w:rPr>
+          <w:rFonts w:ascii="Lucida Console" w:hAnsi="Lucida Console" w:cs="Lucida Console"/>
+          <w:sz w:val="18"/>
+          <w:szCs w:val="18"/>
+        </w:rPr>
+      </w:pPr>
+    </w:p>
+    <w:p>
+      <w:pPr>
+        <w:autoSpaceDE w:val="0"/>
+        <w:autoSpaceDN w:val="0"/>
+        <w:adjustRightInd w:val="0"/>
+        <w:spacing w:after="0" w:line="240" w:lineRule="auto"/>
+        <w:rPr>
+          <w:rFonts w:ascii="Lucida Console" w:hAnsi="Lucida Console" w:cs="Lucida Console"/>
+          <w:sz w:val="18"/>
+          <w:szCs w:val="18"/>
+        </w:rPr>
+      </w:pPr>
+      <w:bookmarkStart w:id="0" w:name="_GoBack"/>
+      <w:bookmarkEnd w:id="0"/>
+    </w:p>
+    <w:p>
+      <w:pPr>
+        <w:autoSpaceDE w:val="0"/>
+        <w:autoSpaceDN w:val="0"/>
+        <w:adjustRightInd w:val="0"/>
+        <w:spacing w:after="0" w:line="240" w:lineRule="auto"/>
+        <w:rPr>
+          <w:rFonts w:ascii="Lucida Console" w:hAnsi="Lucida Console" w:cs="Lucida Console"/>
+          <w:sz w:val="18"/>
+          <w:szCs w:val="18"/>
+        </w:rPr>
+      </w:pPr>
+    </w:p>
+    <w:p>
+      <w:pPr>
+        <w:spacing w:before="360" w:after="120" w:line="240" w:lineRule="auto"/>
+        <w:outlineLvl w:val="1"/>
+        <w:rPr>
+          <w:rFonts w:ascii="Times New Roman" w:eastAsia="Times New Roman" w:hAnsi="Times New Roman" w:cs="Times New Roman"/>
+          <w:b/>
+          <w:bCs/>
+          <w:sz w:val="36"/>
+          <w:szCs w:val="36"/>
+          <w:lang w:val="es-AR"/>
+        </w:rPr>
+      </w:pPr>
+      <w:r>
+        <w:rPr>
+          <w:rFonts w:ascii="Arial" w:eastAsia="Times New Roman" w:hAnsi="Arial" w:cs="Arial"/>
+          <w:b/>
+          <w:bCs/>
+          <w:color w:val="000000"/>
+          <w:sz w:val="32"/>
+          <w:szCs w:val="32"/>
+          <w:lang w:val="es-AR"/>
+        </w:rPr>
+        <w:lastRenderedPageBreak/>
+        <w:t>Requerimientos funcionales y no funcionales </w:t>
+      </w:r>
+    </w:p>
+    <w:p>
+      <w:pPr>
+        <w:spacing w:after="0" w:line="240" w:lineRule="auto"/>
+        <w:rPr>
+          <w:rFonts w:ascii="Times New Roman" w:eastAsia="Times New Roman" w:hAnsi="Times New Roman" w:cs="Times New Roman"/>
+          <w:sz w:val="24"/>
+          <w:szCs w:val="24"/>
+          <w:lang w:val="es-AR"/>
+        </w:rPr>
+      </w:pPr>
+    </w:p>
+    <w:p>
+      <w:pPr>
+        <w:spacing w:after="0" w:line="240" w:lineRule="auto"/>
+        <w:rPr>
+          <w:rFonts w:ascii="Times New Roman" w:eastAsia="Times New Roman" w:hAnsi="Times New Roman" w:cs="Times New Roman"/>
+          <w:sz w:val="24"/>
+          <w:szCs w:val="24"/>
+          <w:lang w:val="es-AR"/>
+        </w:rPr>
+      </w:pPr>
+      <w:r>
+        <w:rPr>
+          <w:rFonts w:ascii="Arial" w:eastAsia="Times New Roman" w:hAnsi="Arial" w:cs="Arial"/>
+          <w:b/>
+          <w:bCs/>
+          <w:color w:val="000000"/>
+          <w:lang w:val="es-AR"/>
+        </w:rPr>
+        <w:t>Funcionales:</w:t>
+      </w:r>
+    </w:p>
+    <w:p>
+      <w:pPr>
+        <w:numPr>
+          <w:ilvl w:val="0"/>
+          <w:numId w:val="1"/>
+        </w:numPr>
+        <w:spacing w:after="0" w:line="240" w:lineRule="auto"/>
+        <w:textAlignment w:val="baseline"/>
+        <w:rPr>
+          <w:rFonts w:ascii="Arial" w:eastAsia="Times New Roman" w:hAnsi="Arial" w:cs="Arial"/>
+          <w:color w:val="000000"/>
+        </w:rPr>
+      </w:pPr>
+      <w:r>
+        <w:rPr>
+          <w:rFonts w:ascii="Arial" w:eastAsia="Times New Roman" w:hAnsi="Arial" w:cs="Arial"/>
+          <w:color w:val="000000"/>
+        </w:rPr>
+        <w:t xml:space="preserve">Registrar </w:t>
+      </w:r>
+      <w:proofErr w:type="spellStart"/>
+      <w:r>
+        <w:rPr>
+          <w:rFonts w:ascii="Arial" w:eastAsia="Times New Roman" w:hAnsi="Arial" w:cs="Arial"/>
+          <w:color w:val="000000"/>
+        </w:rPr>
+        <w:t>directivos</w:t>
+      </w:r>
+      <w:proofErr w:type="spellEnd"/>
+      <w:r>
+        <w:rPr>
+          <w:rFonts w:ascii="Arial" w:eastAsia="Times New Roman" w:hAnsi="Arial" w:cs="Arial"/>
+          <w:color w:val="000000"/>
+        </w:rPr>
+        <w:t xml:space="preserve">, </w:t>
+      </w:r>
+      <w:proofErr w:type="spellStart"/>
+      <w:r>
+        <w:rPr>
+          <w:rFonts w:ascii="Arial" w:eastAsia="Times New Roman" w:hAnsi="Arial" w:cs="Arial"/>
+          <w:color w:val="000000"/>
+        </w:rPr>
+        <w:t>profesores</w:t>
+      </w:r>
+      <w:proofErr w:type="spellEnd"/>
+      <w:r>
+        <w:rPr>
+          <w:rFonts w:ascii="Arial" w:eastAsia="Times New Roman" w:hAnsi="Arial" w:cs="Arial"/>
+          <w:color w:val="000000"/>
+        </w:rPr>
+        <w:t xml:space="preserve"> y </w:t>
+      </w:r>
+      <w:proofErr w:type="spellStart"/>
+      <w:r>
+        <w:rPr>
+          <w:rFonts w:ascii="Arial" w:eastAsia="Times New Roman" w:hAnsi="Arial" w:cs="Arial"/>
+          <w:color w:val="000000"/>
+        </w:rPr>
+        <w:t>alumnos</w:t>
+      </w:r>
+      <w:proofErr w:type="spellEnd"/>
+      <w:r>
+        <w:rPr>
+          <w:rFonts w:ascii="Arial" w:eastAsia="Times New Roman" w:hAnsi="Arial" w:cs="Arial"/>
+          <w:color w:val="000000"/>
+        </w:rPr>
+        <w:t> </w:t>
+      </w:r>
+    </w:p>
+    <w:p>
+      <w:pPr>
+        <w:numPr>
+          <w:ilvl w:val="0"/>
+          <w:numId w:val="1"/>
+        </w:numPr>
+        <w:spacing w:after="0" w:line="240" w:lineRule="auto"/>
+        <w:textAlignment w:val="baseline"/>
+        <w:rPr>
+          <w:rFonts w:ascii="Arial" w:eastAsia="Times New Roman" w:hAnsi="Arial" w:cs="Arial"/>
+          <w:color w:val="000000"/>
+          <w:lang w:val="es-AR"/>
+        </w:rPr>
+      </w:pPr>
+      <w:r>
+        <w:rPr>
+          <w:rFonts w:ascii="Arial" w:eastAsia="Times New Roman" w:hAnsi="Arial" w:cs="Arial"/>
+          <w:color w:val="000000"/>
+          <w:lang w:val="es-AR"/>
+        </w:rPr>
+        <w:t>Modificar datos de directivos, profesores y alumnos </w:t>
+      </w:r>
+    </w:p>
+    <w:p>
+      <w:pPr>
+        <w:numPr>
+          <w:ilvl w:val="0"/>
+          <w:numId w:val="1"/>
+        </w:numPr>
+        <w:spacing w:after="0" w:line="240" w:lineRule="auto"/>
+        <w:textAlignment w:val="baseline"/>
+        <w:rPr>
+          <w:rFonts w:ascii="Arial" w:eastAsia="Times New Roman" w:hAnsi="Arial" w:cs="Arial"/>
+          <w:color w:val="000000"/>
+          <w:lang w:val="es-AR"/>
+        </w:rPr>
+      </w:pPr>
+      <w:r>
+        <w:rPr>
+          <w:rFonts w:ascii="Arial" w:eastAsia="Times New Roman" w:hAnsi="Arial" w:cs="Arial"/>
+          <w:color w:val="000000"/>
+          <w:lang w:val="es-AR"/>
+        </w:rPr>
+        <w:t>Baja lógica directivos, profesores y alumnos </w:t>
+      </w:r>
+    </w:p>
+    <w:p>
+      <w:pPr>
+        <w:numPr>
+          <w:ilvl w:val="0"/>
+          <w:numId w:val="1"/>
+        </w:numPr>
+        <w:spacing w:after="0" w:line="240" w:lineRule="auto"/>
+        <w:textAlignment w:val="baseline"/>
+        <w:rPr>
+          <w:rFonts w:ascii="Arial" w:eastAsia="Times New Roman" w:hAnsi="Arial" w:cs="Arial"/>
+          <w:color w:val="000000"/>
+          <w:lang w:val="es-AR"/>
+        </w:rPr>
+      </w:pPr>
+      <w:r>
+        <w:rPr>
+          <w:rFonts w:ascii="Arial" w:eastAsia="Times New Roman" w:hAnsi="Arial" w:cs="Arial"/>
+          <w:color w:val="000000"/>
+          <w:lang w:val="es-AR"/>
+        </w:rPr>
+        <w:t>Cargar materias, horarios, cursos, años y división </w:t>
+      </w:r>
+    </w:p>
+    <w:p>
+      <w:pPr>
+        <w:numPr>
+          <w:ilvl w:val="0"/>
+          <w:numId w:val="1"/>
+        </w:numPr>
+        <w:spacing w:after="0" w:line="240" w:lineRule="auto"/>
+        <w:textAlignment w:val="baseline"/>
+        <w:rPr>
+          <w:rFonts w:ascii="Arial" w:eastAsia="Times New Roman" w:hAnsi="Arial" w:cs="Arial"/>
+          <w:color w:val="000000"/>
+          <w:lang w:val="es-AR"/>
+        </w:rPr>
+      </w:pPr>
+      <w:r>
+        <w:rPr>
+          <w:rFonts w:ascii="Arial" w:eastAsia="Times New Roman" w:hAnsi="Arial" w:cs="Arial"/>
+          <w:color w:val="000000"/>
+          <w:lang w:val="es-AR"/>
+        </w:rPr>
+        <w:t>Modificar materias, horarios, cursos, años y división </w:t>
+      </w:r>
+    </w:p>
+    <w:p>
+      <w:pPr>
+        <w:numPr>
+          <w:ilvl w:val="0"/>
+          <w:numId w:val="1"/>
+        </w:numPr>
+        <w:spacing w:after="0" w:line="240" w:lineRule="auto"/>
+        <w:textAlignment w:val="baseline"/>
+        <w:rPr>
+          <w:rFonts w:ascii="Arial" w:eastAsia="Times New Roman" w:hAnsi="Arial" w:cs="Arial"/>
+          <w:color w:val="000000"/>
+          <w:lang w:val="es-AR"/>
+        </w:rPr>
+      </w:pPr>
+      <w:r>
+        <w:rPr>
+          <w:rFonts w:ascii="Arial" w:eastAsia="Times New Roman" w:hAnsi="Arial" w:cs="Arial"/>
+          <w:color w:val="000000"/>
+          <w:lang w:val="es-AR"/>
+        </w:rPr>
+        <w:t>Cargar asistencia y permitir ver la asistencia individuales</w:t>
+      </w:r>
+    </w:p>
+    <w:p>
+      <w:pPr>
+        <w:numPr>
+          <w:ilvl w:val="0"/>
+          <w:numId w:val="1"/>
+        </w:numPr>
+        <w:spacing w:after="0" w:line="240" w:lineRule="auto"/>
+        <w:textAlignment w:val="baseline"/>
+        <w:rPr>
+          <w:rFonts w:ascii="Arial" w:eastAsia="Times New Roman" w:hAnsi="Arial" w:cs="Arial"/>
+          <w:color w:val="000000"/>
+          <w:lang w:val="es-AR"/>
+        </w:rPr>
+      </w:pPr>
+      <w:r>
+        <w:rPr>
+          <w:rFonts w:ascii="Arial" w:eastAsia="Times New Roman" w:hAnsi="Arial" w:cs="Arial"/>
+          <w:color w:val="000000"/>
+          <w:lang w:val="es-AR"/>
+        </w:rPr>
+        <w:t>Cargar notas y permitir ver las notas individuales y su promedio </w:t>
+      </w:r>
+    </w:p>
+    <w:p>
+      <w:pPr>
+        <w:numPr>
+          <w:ilvl w:val="0"/>
+          <w:numId w:val="1"/>
+        </w:numPr>
+        <w:spacing w:after="0" w:line="240" w:lineRule="auto"/>
+        <w:textAlignment w:val="baseline"/>
+        <w:rPr>
+          <w:rFonts w:ascii="Arial" w:eastAsia="Times New Roman" w:hAnsi="Arial" w:cs="Arial"/>
+          <w:color w:val="000000"/>
+          <w:lang w:val="es-AR"/>
+        </w:rPr>
+      </w:pPr>
+      <w:r>
+        <w:rPr>
+          <w:rFonts w:ascii="Arial" w:eastAsia="Times New Roman" w:hAnsi="Arial" w:cs="Arial"/>
+          <w:color w:val="000000"/>
+          <w:lang w:val="es-AR"/>
+        </w:rPr>
+        <w:t>Establecer fechas de exámenes con su temario </w:t>
+      </w:r>
+    </w:p>
+    <w:p>
+      <w:pPr>
+        <w:numPr>
+          <w:ilvl w:val="0"/>
+          <w:numId w:val="1"/>
+        </w:numPr>
+        <w:spacing w:after="0" w:line="240" w:lineRule="auto"/>
+        <w:textAlignment w:val="baseline"/>
+        <w:rPr>
+          <w:rFonts w:ascii="Arial" w:eastAsia="Times New Roman" w:hAnsi="Arial" w:cs="Arial"/>
+          <w:color w:val="000000"/>
+          <w:lang w:val="es-AR"/>
+        </w:rPr>
+      </w:pPr>
+      <w:r>
+        <w:rPr>
+          <w:rFonts w:ascii="Arial" w:eastAsia="Times New Roman" w:hAnsi="Arial" w:cs="Arial"/>
+          <w:color w:val="000000"/>
+          <w:lang w:val="es-AR"/>
+        </w:rPr>
+        <w:t>Establecer temario anual y permitir verlo</w:t>
+      </w:r>
+    </w:p>
+    <w:p>
+      <w:pPr>
+        <w:numPr>
+          <w:ilvl w:val="0"/>
+          <w:numId w:val="1"/>
+        </w:numPr>
+        <w:spacing w:after="0" w:line="240" w:lineRule="auto"/>
+        <w:textAlignment w:val="baseline"/>
+        <w:rPr>
+          <w:rFonts w:ascii="Arial" w:eastAsia="Times New Roman" w:hAnsi="Arial" w:cs="Arial"/>
+          <w:color w:val="000000"/>
+          <w:lang w:val="es-AR"/>
+        </w:rPr>
+      </w:pPr>
+      <w:r>
+        <w:rPr>
+          <w:rFonts w:ascii="Arial" w:eastAsia="Times New Roman" w:hAnsi="Arial" w:cs="Arial"/>
+          <w:color w:val="000000"/>
+          <w:lang w:val="es-AR"/>
+        </w:rPr>
+        <w:t>Visualizar fechas de exámenes, feriados y ausencia de clases en el calendario </w:t>
+      </w:r>
+    </w:p>
+    <w:p>
+      <w:pPr>
+        <w:numPr>
+          <w:ilvl w:val="0"/>
+          <w:numId w:val="1"/>
+        </w:numPr>
+        <w:spacing w:after="0" w:line="240" w:lineRule="auto"/>
+        <w:textAlignment w:val="baseline"/>
+        <w:rPr>
+          <w:rFonts w:ascii="Arial" w:eastAsia="Times New Roman" w:hAnsi="Arial" w:cs="Arial"/>
+          <w:color w:val="000000"/>
+        </w:rPr>
+      </w:pPr>
+      <w:proofErr w:type="spellStart"/>
+      <w:r>
+        <w:rPr>
+          <w:rFonts w:ascii="Arial" w:eastAsia="Times New Roman" w:hAnsi="Arial" w:cs="Arial"/>
+          <w:color w:val="000000"/>
+        </w:rPr>
+        <w:t>Cargar</w:t>
+      </w:r>
+      <w:proofErr w:type="spellEnd"/>
+      <w:r>
+        <w:rPr>
+          <w:rFonts w:ascii="Arial" w:eastAsia="Times New Roman" w:hAnsi="Arial" w:cs="Arial"/>
+          <w:color w:val="000000"/>
+        </w:rPr>
+        <w:t xml:space="preserve"> material </w:t>
+      </w:r>
+      <w:proofErr w:type="spellStart"/>
+      <w:r>
+        <w:rPr>
+          <w:rFonts w:ascii="Arial" w:eastAsia="Times New Roman" w:hAnsi="Arial" w:cs="Arial"/>
+          <w:color w:val="000000"/>
+        </w:rPr>
+        <w:t>académico</w:t>
+      </w:r>
+      <w:proofErr w:type="spellEnd"/>
+      <w:r>
+        <w:rPr>
+          <w:rFonts w:ascii="Arial" w:eastAsia="Times New Roman" w:hAnsi="Arial" w:cs="Arial"/>
+          <w:color w:val="000000"/>
+        </w:rPr>
+        <w:t> </w:t>
+      </w:r>
+    </w:p>
+    <w:p>
+      <w:pPr>
+        <w:numPr>
+          <w:ilvl w:val="0"/>
+          <w:numId w:val="1"/>
+        </w:numPr>
+        <w:spacing w:after="0" w:line="240" w:lineRule="auto"/>
+        <w:textAlignment w:val="baseline"/>
+        <w:rPr>
+          <w:rFonts w:ascii="Arial" w:eastAsia="Times New Roman" w:hAnsi="Arial" w:cs="Arial"/>
+          <w:color w:val="000000"/>
+          <w:lang w:val="es-AR"/>
+        </w:rPr>
+      </w:pPr>
+      <w:r>
+        <w:rPr>
+          <w:rFonts w:ascii="Arial" w:eastAsia="Times New Roman" w:hAnsi="Arial" w:cs="Arial"/>
+          <w:color w:val="000000"/>
+          <w:lang w:val="es-AR"/>
+        </w:rPr>
+        <w:t>Ver material académico, datos de profesores y temario</w:t>
+      </w:r>
+    </w:p>
+    <w:p>
+      <w:pPr>
+        <w:spacing w:after="240" w:line="240" w:lineRule="auto"/>
+        <w:rPr>
+          <w:rFonts w:ascii="Times New Roman" w:eastAsia="Times New Roman" w:hAnsi="Times New Roman" w:cs="Times New Roman"/>
+          <w:sz w:val="24"/>
+          <w:szCs w:val="24"/>
+          <w:lang w:val="es-AR"/>
+        </w:rPr>
+      </w:pPr>
+      <w:r>
+        <w:rPr>
+          <w:rFonts w:ascii="Times New Roman" w:eastAsia="Times New Roman" w:hAnsi="Times New Roman" w:cs="Times New Roman"/>
+          <w:sz w:val="24"/>
+          <w:szCs w:val="24"/>
+          <w:lang w:val="es-AR"/>
+        </w:rPr>
+        <w:br/>
+      </w:r>
+    </w:p>
+    <w:p>
+      <w:pPr>
+        <w:spacing w:after="0" w:line="240" w:lineRule="auto"/>
+        <w:rPr>
+          <w:rFonts w:ascii="Times New Roman" w:eastAsia="Times New Roman" w:hAnsi="Times New Roman" w:cs="Times New Roman"/>
+          <w:sz w:val="24"/>
+          <w:szCs w:val="24"/>
+        </w:rPr>
+      </w:pPr>
+      <w:r>
+        <w:rPr>
+          <w:rFonts w:ascii="Arial" w:eastAsia="Times New Roman" w:hAnsi="Arial" w:cs="Arial"/>
+          <w:b/>
+          <w:bCs/>
+          <w:color w:val="000000"/>
+        </w:rPr>
+        <w:t xml:space="preserve">No </w:t>
+      </w:r>
+      <w:proofErr w:type="spellStart"/>
+      <w:r>
+        <w:rPr>
+          <w:rFonts w:ascii="Arial" w:eastAsia="Times New Roman" w:hAnsi="Arial" w:cs="Arial"/>
+          <w:b/>
+          <w:bCs/>
+          <w:color w:val="000000"/>
+        </w:rPr>
+        <w:t>funcionales</w:t>
+      </w:r>
+      <w:proofErr w:type="spellEnd"/>
+      <w:r>
+        <w:rPr>
+          <w:rFonts w:ascii="Arial" w:eastAsia="Times New Roman" w:hAnsi="Arial" w:cs="Arial"/>
+          <w:b/>
+          <w:bCs/>
+          <w:color w:val="000000"/>
+        </w:rPr>
+        <w:t>: </w:t>
+      </w:r>
+    </w:p>
+    <w:p>
+      <w:pPr>
+        <w:numPr>
+          <w:ilvl w:val="0"/>
+          <w:numId w:val="2"/>
+        </w:numPr>
+        <w:spacing w:after="0" w:line="240" w:lineRule="auto"/>
+        <w:textAlignment w:val="baseline"/>
+        <w:rPr>
+          <w:rFonts w:ascii="Arial" w:eastAsia="Times New Roman" w:hAnsi="Arial" w:cs="Arial"/>
+          <w:color w:val="000000"/>
+        </w:rPr>
+      </w:pPr>
+      <w:proofErr w:type="spellStart"/>
+      <w:r>
+        <w:rPr>
+          <w:rFonts w:ascii="Arial" w:eastAsia="Times New Roman" w:hAnsi="Arial" w:cs="Arial"/>
+          <w:color w:val="000000"/>
+        </w:rPr>
+        <w:t>Disponibilidad</w:t>
+      </w:r>
+      <w:proofErr w:type="spellEnd"/>
+      <w:r>
+        <w:rPr>
+          <w:rFonts w:ascii="Arial" w:eastAsia="Times New Roman" w:hAnsi="Arial" w:cs="Arial"/>
+          <w:color w:val="000000"/>
+        </w:rPr>
+        <w:t xml:space="preserve"> continua</w:t>
+      </w:r>
+    </w:p>
+    <w:p>
+      <w:pPr>
+        <w:numPr>
+          <w:ilvl w:val="0"/>
+          <w:numId w:val="2"/>
+        </w:numPr>
+        <w:spacing w:after="0" w:line="240" w:lineRule="auto"/>
+        <w:textAlignment w:val="baseline"/>
+        <w:rPr>
+          <w:rFonts w:ascii="Arial" w:eastAsia="Times New Roman" w:hAnsi="Arial" w:cs="Arial"/>
+          <w:color w:val="000000"/>
+        </w:rPr>
+      </w:pPr>
+      <w:proofErr w:type="spellStart"/>
+      <w:r>
+        <w:rPr>
+          <w:rFonts w:ascii="Arial" w:eastAsia="Times New Roman" w:hAnsi="Arial" w:cs="Arial"/>
+          <w:color w:val="000000"/>
+        </w:rPr>
+        <w:t>Cifrado</w:t>
+      </w:r>
+      <w:proofErr w:type="spellEnd"/>
+      <w:r>
+        <w:rPr>
+          <w:rFonts w:ascii="Arial" w:eastAsia="Times New Roman" w:hAnsi="Arial" w:cs="Arial"/>
+          <w:color w:val="000000"/>
+        </w:rPr>
+        <w:t xml:space="preserve"> de </w:t>
+      </w:r>
+      <w:proofErr w:type="spellStart"/>
+      <w:r>
+        <w:rPr>
+          <w:rFonts w:ascii="Arial" w:eastAsia="Times New Roman" w:hAnsi="Arial" w:cs="Arial"/>
+          <w:color w:val="000000"/>
+        </w:rPr>
+        <w:t>contraseñas</w:t>
+      </w:r>
+      <w:proofErr w:type="spellEnd"/>
+    </w:p>
+    <w:p>
+      <w:pPr>
+        <w:numPr>
+          <w:ilvl w:val="0"/>
+          <w:numId w:val="2"/>
+        </w:numPr>
+        <w:spacing w:after="0" w:line="240" w:lineRule="auto"/>
+        <w:textAlignment w:val="baseline"/>
+        <w:rPr>
+          <w:rFonts w:ascii="Arial" w:eastAsia="Times New Roman" w:hAnsi="Arial" w:cs="Arial"/>
+          <w:color w:val="000000"/>
+        </w:rPr>
+      </w:pPr>
+      <w:proofErr w:type="spellStart"/>
+      <w:r>
+        <w:rPr>
+          <w:rFonts w:ascii="Arial" w:eastAsia="Times New Roman" w:hAnsi="Arial" w:cs="Arial"/>
+          <w:color w:val="000000"/>
+        </w:rPr>
+        <w:t>Interfaz</w:t>
+      </w:r>
+      <w:proofErr w:type="spellEnd"/>
+      <w:r>
+        <w:rPr>
+          <w:rFonts w:ascii="Arial" w:eastAsia="Times New Roman" w:hAnsi="Arial" w:cs="Arial"/>
+          <w:color w:val="000000"/>
+        </w:rPr>
+        <w:t xml:space="preserve"> </w:t>
+      </w:r>
+      <w:proofErr w:type="spellStart"/>
+      <w:r>
+        <w:rPr>
+          <w:rFonts w:ascii="Arial" w:eastAsia="Times New Roman" w:hAnsi="Arial" w:cs="Arial"/>
+          <w:color w:val="000000"/>
+        </w:rPr>
+        <w:t>gráfica</w:t>
+      </w:r>
+      <w:proofErr w:type="spellEnd"/>
+      <w:r>
+        <w:rPr>
+          <w:rFonts w:ascii="Arial" w:eastAsia="Times New Roman" w:hAnsi="Arial" w:cs="Arial"/>
+          <w:color w:val="000000"/>
+        </w:rPr>
+        <w:t xml:space="preserve"> </w:t>
+      </w:r>
+      <w:proofErr w:type="spellStart"/>
+      <w:r>
+        <w:rPr>
+          <w:rFonts w:ascii="Arial" w:eastAsia="Times New Roman" w:hAnsi="Arial" w:cs="Arial"/>
+          <w:color w:val="000000"/>
+        </w:rPr>
+        <w:t>fácil</w:t>
+      </w:r>
+      <w:proofErr w:type="spellEnd"/>
+      <w:r>
+        <w:rPr>
+          <w:rFonts w:ascii="Arial" w:eastAsia="Times New Roman" w:hAnsi="Arial" w:cs="Arial"/>
+          <w:color w:val="000000"/>
+        </w:rPr>
+        <w:t xml:space="preserve"> de </w:t>
+      </w:r>
+      <w:proofErr w:type="spellStart"/>
+      <w:r>
+        <w:rPr>
+          <w:rFonts w:ascii="Arial" w:eastAsia="Times New Roman" w:hAnsi="Arial" w:cs="Arial"/>
+          <w:color w:val="000000"/>
+        </w:rPr>
+        <w:t>usar</w:t>
+      </w:r>
+      <w:proofErr w:type="spellEnd"/>
+    </w:p>
+    <w:p>
+      <w:pPr>
+        <w:numPr>
+          <w:ilvl w:val="0"/>
+          <w:numId w:val="2"/>
+        </w:numPr>
+        <w:spacing w:after="0" w:line="240" w:lineRule="auto"/>
+        <w:textAlignment w:val="baseline"/>
+        <w:rPr>
+          <w:rFonts w:ascii="Arial" w:eastAsia="Times New Roman" w:hAnsi="Arial" w:cs="Arial"/>
+          <w:color w:val="000000"/>
+        </w:rPr>
+      </w:pPr>
+      <w:proofErr w:type="spellStart"/>
+      <w:r>
+        <w:rPr>
+          <w:rFonts w:ascii="Arial" w:eastAsia="Times New Roman" w:hAnsi="Arial" w:cs="Arial"/>
+          <w:color w:val="000000"/>
+        </w:rPr>
+        <w:t>Datos</w:t>
+      </w:r>
+      <w:proofErr w:type="spellEnd"/>
+      <w:r>
+        <w:rPr>
+          <w:rFonts w:ascii="Arial" w:eastAsia="Times New Roman" w:hAnsi="Arial" w:cs="Arial"/>
+          <w:color w:val="000000"/>
+        </w:rPr>
+        <w:t xml:space="preserve"> de </w:t>
+      </w:r>
+      <w:proofErr w:type="spellStart"/>
+      <w:r>
+        <w:rPr>
+          <w:rFonts w:ascii="Arial" w:eastAsia="Times New Roman" w:hAnsi="Arial" w:cs="Arial"/>
+          <w:color w:val="000000"/>
+        </w:rPr>
+        <w:t>los</w:t>
+      </w:r>
+      <w:proofErr w:type="spellEnd"/>
+      <w:r>
+        <w:rPr>
+          <w:rFonts w:ascii="Arial" w:eastAsia="Times New Roman" w:hAnsi="Arial" w:cs="Arial"/>
+          <w:color w:val="000000"/>
+        </w:rPr>
+        <w:t xml:space="preserve"> </w:t>
+      </w:r>
+      <w:proofErr w:type="spellStart"/>
+      <w:r>
+        <w:rPr>
+          <w:rFonts w:ascii="Arial" w:eastAsia="Times New Roman" w:hAnsi="Arial" w:cs="Arial"/>
+          <w:color w:val="000000"/>
+        </w:rPr>
+        <w:t>usuarios</w:t>
+      </w:r>
+      <w:proofErr w:type="spellEnd"/>
+      <w:r>
+        <w:rPr>
+          <w:rFonts w:ascii="Arial" w:eastAsia="Times New Roman" w:hAnsi="Arial" w:cs="Arial"/>
+          <w:color w:val="000000"/>
+        </w:rPr>
+        <w:t xml:space="preserve"> </w:t>
+      </w:r>
+      <w:proofErr w:type="spellStart"/>
+      <w:r>
+        <w:rPr>
+          <w:rFonts w:ascii="Arial" w:eastAsia="Times New Roman" w:hAnsi="Arial" w:cs="Arial"/>
+          <w:color w:val="000000"/>
+        </w:rPr>
+        <w:t>asegurados</w:t>
+      </w:r>
+      <w:proofErr w:type="spellEnd"/>
+      <w:r>
+        <w:rPr>
+          <w:rFonts w:ascii="Arial" w:eastAsia="Times New Roman" w:hAnsi="Arial" w:cs="Arial"/>
+          <w:color w:val="000000"/>
+        </w:rPr>
+        <w:t> </w:t>
+      </w:r>
+    </w:p>
+    <w:p>
+      <w:pPr>
+        <w:numPr>
+          <w:ilvl w:val="0"/>
+          <w:numId w:val="2"/>
+        </w:numPr>
+        <w:spacing w:after="0" w:line="240" w:lineRule="auto"/>
+        <w:textAlignment w:val="baseline"/>
+        <w:rPr>
+          <w:rFonts w:ascii="Arial" w:eastAsia="Times New Roman" w:hAnsi="Arial" w:cs="Arial"/>
+          <w:color w:val="000000"/>
+        </w:rPr>
+      </w:pPr>
+      <w:proofErr w:type="spellStart"/>
+      <w:r>
+        <w:rPr>
+          <w:rFonts w:ascii="Arial" w:eastAsia="Times New Roman" w:hAnsi="Arial" w:cs="Arial"/>
+          <w:color w:val="000000"/>
+        </w:rPr>
+        <w:t>Permitir</w:t>
+      </w:r>
+      <w:proofErr w:type="spellEnd"/>
+      <w:r>
+        <w:rPr>
+          <w:rFonts w:ascii="Arial" w:eastAsia="Times New Roman" w:hAnsi="Arial" w:cs="Arial"/>
+          <w:color w:val="000000"/>
+        </w:rPr>
+        <w:t xml:space="preserve"> </w:t>
+      </w:r>
+      <w:proofErr w:type="spellStart"/>
+      <w:r>
+        <w:rPr>
+          <w:rFonts w:ascii="Arial" w:eastAsia="Times New Roman" w:hAnsi="Arial" w:cs="Arial"/>
+          <w:color w:val="000000"/>
+        </w:rPr>
+        <w:t>recuperar</w:t>
+      </w:r>
+      <w:proofErr w:type="spellEnd"/>
+      <w:r>
+        <w:rPr>
+          <w:rFonts w:ascii="Arial" w:eastAsia="Times New Roman" w:hAnsi="Arial" w:cs="Arial"/>
+          <w:color w:val="000000"/>
+        </w:rPr>
+        <w:t xml:space="preserve"> </w:t>
+      </w:r>
+      <w:proofErr w:type="spellStart"/>
+      <w:r>
+        <w:rPr>
+          <w:rFonts w:ascii="Arial" w:eastAsia="Times New Roman" w:hAnsi="Arial" w:cs="Arial"/>
+          <w:color w:val="000000"/>
+        </w:rPr>
+        <w:t>contraseña</w:t>
+      </w:r>
+      <w:proofErr w:type="spellEnd"/>
+    </w:p>
+    <w:p>
+      <w:pPr>
+        <w:numPr>
+          <w:ilvl w:val="0"/>
+          <w:numId w:val="2"/>
+        </w:numPr>
+        <w:spacing w:after="0" w:line="240" w:lineRule="auto"/>
+        <w:textAlignment w:val="baseline"/>
+        <w:rPr>
+          <w:rFonts w:ascii="Arial" w:eastAsia="Times New Roman" w:hAnsi="Arial" w:cs="Arial"/>
+          <w:color w:val="000000"/>
+        </w:rPr>
+      </w:pPr>
+      <w:proofErr w:type="spellStart"/>
+      <w:r>
+        <w:rPr>
+          <w:rFonts w:ascii="Arial" w:eastAsia="Times New Roman" w:hAnsi="Arial" w:cs="Arial"/>
+          <w:color w:val="000000"/>
+        </w:rPr>
+        <w:t>Página</w:t>
+      </w:r>
+      <w:proofErr w:type="spellEnd"/>
+      <w:r>
+        <w:rPr>
+          <w:rFonts w:ascii="Arial" w:eastAsia="Times New Roman" w:hAnsi="Arial" w:cs="Arial"/>
+          <w:color w:val="000000"/>
+        </w:rPr>
+        <w:t xml:space="preserve"> </w:t>
+      </w:r>
+      <w:proofErr w:type="spellStart"/>
+      <w:r>
+        <w:rPr>
+          <w:rFonts w:ascii="Arial" w:eastAsia="Times New Roman" w:hAnsi="Arial" w:cs="Arial"/>
+          <w:color w:val="000000"/>
+        </w:rPr>
+        <w:t>optimizada</w:t>
+      </w:r>
+      <w:proofErr w:type="spellEnd"/>
+      <w:r>
+        <w:rPr>
+          <w:rFonts w:ascii="Arial" w:eastAsia="Times New Roman" w:hAnsi="Arial" w:cs="Arial"/>
+          <w:color w:val="000000"/>
+        </w:rPr>
+        <w:t xml:space="preserve"> </w:t>
+      </w:r>
+      <w:proofErr w:type="spellStart"/>
+      <w:r>
+        <w:rPr>
+          <w:rFonts w:ascii="Arial" w:eastAsia="Times New Roman" w:hAnsi="Arial" w:cs="Arial"/>
+          <w:color w:val="000000"/>
+        </w:rPr>
+        <w:t>correctamente</w:t>
+      </w:r>
+      <w:proofErr w:type="spellEnd"/>
+      <w:r>
+        <w:rPr>
+          <w:rFonts w:ascii="Arial" w:eastAsia="Times New Roman" w:hAnsi="Arial" w:cs="Arial"/>
+          <w:color w:val="000000"/>
+        </w:rPr>
+        <w:t> </w:t>
+      </w:r>
+    </w:p>
+    <w:p>
+      <w:pPr>
+        <w:numPr>
+          <w:ilvl w:val="0"/>
+          <w:numId w:val="2"/>
+        </w:numPr>
+        <w:spacing w:after="0" w:line="240" w:lineRule="auto"/>
+        <w:textAlignment w:val="baseline"/>
+        <w:rPr>
+          <w:rFonts w:ascii="Arial" w:eastAsia="Times New Roman" w:hAnsi="Arial" w:cs="Arial"/>
+          <w:color w:val="000000"/>
+        </w:rPr>
+      </w:pPr>
+      <w:proofErr w:type="spellStart"/>
+      <w:r>
+        <w:rPr>
+          <w:rFonts w:ascii="Arial" w:eastAsia="Times New Roman" w:hAnsi="Arial" w:cs="Arial"/>
+          <w:color w:val="000000"/>
+        </w:rPr>
+        <w:t>Generar</w:t>
+      </w:r>
+      <w:proofErr w:type="spellEnd"/>
+      <w:r>
+        <w:rPr>
+          <w:rFonts w:ascii="Arial" w:eastAsia="Times New Roman" w:hAnsi="Arial" w:cs="Arial"/>
+          <w:color w:val="000000"/>
+        </w:rPr>
+        <w:t xml:space="preserve"> </w:t>
+      </w:r>
+      <w:proofErr w:type="spellStart"/>
+      <w:r>
+        <w:rPr>
+          <w:rFonts w:ascii="Arial" w:eastAsia="Times New Roman" w:hAnsi="Arial" w:cs="Arial"/>
+          <w:color w:val="000000"/>
+        </w:rPr>
+        <w:t>reportes</w:t>
+      </w:r>
+      <w:proofErr w:type="spellEnd"/>
+      <w:r>
+        <w:rPr>
+          <w:rFonts w:ascii="Arial" w:eastAsia="Times New Roman" w:hAnsi="Arial" w:cs="Arial"/>
+          <w:color w:val="000000"/>
+        </w:rPr>
+        <w:t xml:space="preserve"> </w:t>
+      </w:r>
+      <w:proofErr w:type="spellStart"/>
+      <w:r>
+        <w:rPr>
+          <w:rFonts w:ascii="Arial" w:eastAsia="Times New Roman" w:hAnsi="Arial" w:cs="Arial"/>
+          <w:color w:val="000000"/>
+        </w:rPr>
+        <w:t>en</w:t>
+      </w:r>
+      <w:proofErr w:type="spellEnd"/>
+      <w:r>
+        <w:rPr>
+          <w:rFonts w:ascii="Arial" w:eastAsia="Times New Roman" w:hAnsi="Arial" w:cs="Arial"/>
+          <w:color w:val="000000"/>
+        </w:rPr>
+        <w:t xml:space="preserve"> </w:t>
+      </w:r>
+      <w:proofErr w:type="spellStart"/>
+      <w:r>
+        <w:rPr>
+          <w:rFonts w:ascii="Arial" w:eastAsia="Times New Roman" w:hAnsi="Arial" w:cs="Arial"/>
+          <w:color w:val="000000"/>
+        </w:rPr>
+        <w:t>diferentes</w:t>
+      </w:r>
+      <w:proofErr w:type="spellEnd"/>
+      <w:r>
+        <w:rPr>
+          <w:rFonts w:ascii="Arial" w:eastAsia="Times New Roman" w:hAnsi="Arial" w:cs="Arial"/>
+          <w:color w:val="000000"/>
+        </w:rPr>
+        <w:t xml:space="preserve"> </w:t>
+      </w:r>
+      <w:proofErr w:type="spellStart"/>
+      <w:r>
+        <w:rPr>
+          <w:rFonts w:ascii="Arial" w:eastAsia="Times New Roman" w:hAnsi="Arial" w:cs="Arial"/>
+          <w:color w:val="000000"/>
+        </w:rPr>
+        <w:t>formatos</w:t>
+      </w:r>
+      <w:proofErr w:type="spellEnd"/>
     </w:p>
     <w:p>
       <w:pPr>
@@ -838,6 +1784,315 @@
     </w:sectPr>
   </w:body>
 </w:document>
+</file>
+
+<file path=word/numbering.xml><?xml version="1.0" encoding="utf-8"?>
+<w:numbering xmlns:wpc="http://schemas.microsoft.com/office/word/2010/wordprocessingCanvas" xmlns:cx="http://schemas.microsoft.com/office/drawing/2014/chartex" xmlns:cx1="http://schemas.microsoft.com/office/drawing/2015/9/8/chartex" xmlns:mc="http://schemas.openxmlformats.org/markup-compatibility/2006" xmlns:o="urn:schemas-microsoft-com:office:office" xmlns:r="http://schemas.openxmlformats.org/officeDocument/2006/relationships" xmlns:m="http://schemas.openxmlformats.org/officeDocument/2006/math" xmlns:v="urn:schemas-microsoft-com:vml" xmlns:wp14="http://schemas.microsoft.com/office/word/2010/wordprocessingDrawing" xmlns:wp="http://schemas.openxmlformats.org/drawingml/2006/wordprocessingDrawing" xmlns:w10="urn:schemas-microsoft-com:office:word" xmlns:w="http://schemas.openxmlformats.org/wordprocessingml/2006/main" xmlns:w14="http://schemas.microsoft.com/office/word/2010/wordml" xmlns:w15="http://schemas.microsoft.com/office/word/2012/wordml" xmlns:w16se="http://schemas.microsoft.com/office/word/2015/wordml/symex" xmlns:wpg="http://schemas.microsoft.com/office/word/2010/wordprocessingGroup" xmlns:wpi="http://schemas.microsoft.com/office/word/2010/wordprocessingInk" xmlns:wne="http://schemas.microsoft.com/office/word/2006/wordml" xmlns:wps="http://schemas.microsoft.com/office/word/2010/wordprocessingShape" mc:Ignorable="w14 w15 w16se wp14">
+  <w:abstractNum w:abstractNumId="0" w15:restartNumberingAfterBreak="0">
+    <w:nsid w:val="0CF41670"/>
+    <w:multiLevelType w:val="multilevel"/>
+    <w:tmpl w:val="ED846670"/>
+    <w:lvl w:ilvl="0">
+      <w:start w:val="1"/>
+      <w:numFmt w:val="bullet"/>
+      <w:lvlText w:val=""/>
+      <w:lvlJc w:val="left"/>
+      <w:pPr>
+        <w:tabs>
+          <w:tab w:val="num" w:pos="720"/>
+        </w:tabs>
+        <w:ind w:left="720" w:hanging="360"/>
+      </w:pPr>
+      <w:rPr>
+        <w:rFonts w:ascii="Symbol" w:hAnsi="Symbol" w:hint="default"/>
+        <w:sz w:val="20"/>
+      </w:rPr>
+    </w:lvl>
+    <w:lvl w:ilvl="1" w:tentative="1">
+      <w:start w:val="1"/>
+      <w:numFmt w:val="bullet"/>
+      <w:lvlText w:val="o"/>
+      <w:lvlJc w:val="left"/>
+      <w:pPr>
+        <w:tabs>
+          <w:tab w:val="num" w:pos="1440"/>
+        </w:tabs>
+        <w:ind w:left="1440" w:hanging="360"/>
+      </w:pPr>
+      <w:rPr>
+        <w:rFonts w:ascii="Courier New" w:hAnsi="Courier New" w:hint="default"/>
+        <w:sz w:val="20"/>
+      </w:rPr>
+    </w:lvl>
+    <w:lvl w:ilvl="2" w:tentative="1">
+      <w:start w:val="1"/>
+      <w:numFmt w:val="bullet"/>
+      <w:lvlText w:val=""/>
+      <w:lvlJc w:val="left"/>
+      <w:pPr>
+        <w:tabs>
+          <w:tab w:val="num" w:pos="2160"/>
+        </w:tabs>
+        <w:ind w:left="2160" w:hanging="360"/>
+      </w:pPr>
+      <w:rPr>
+        <w:rFonts w:ascii="Wingdings" w:hAnsi="Wingdings" w:hint="default"/>
+        <w:sz w:val="20"/>
+      </w:rPr>
+    </w:lvl>
+    <w:lvl w:ilvl="3" w:tentative="1">
+      <w:start w:val="1"/>
+      <w:numFmt w:val="bullet"/>
+      <w:lvlText w:val=""/>
+      <w:lvlJc w:val="left"/>
+      <w:pPr>
+        <w:tabs>
+          <w:tab w:val="num" w:pos="2880"/>
+        </w:tabs>
+        <w:ind w:left="2880" w:hanging="360"/>
+      </w:pPr>
+      <w:rPr>
+        <w:rFonts w:ascii="Wingdings" w:hAnsi="Wingdings" w:hint="default"/>
+        <w:sz w:val="20"/>
+      </w:rPr>
+    </w:lvl>
+    <w:lvl w:ilvl="4" w:tentative="1">
+      <w:start w:val="1"/>
+      <w:numFmt w:val="bullet"/>
+      <w:lvlText w:val=""/>
+      <w:lvlJc w:val="left"/>
+      <w:pPr>
+        <w:tabs>
+          <w:tab w:val="num" w:pos="3600"/>
+        </w:tabs>
+        <w:ind w:left="3600" w:hanging="360"/>
+      </w:pPr>
+      <w:rPr>
+        <w:rFonts w:ascii="Wingdings" w:hAnsi="Wingdings" w:hint="default"/>
+        <w:sz w:val="20"/>
+      </w:rPr>
+    </w:lvl>
+    <w:lvl w:ilvl="5" w:tentative="1">
+      <w:start w:val="1"/>
+      <w:numFmt w:val="bullet"/>
+      <w:lvlText w:val=""/>
+      <w:lvlJc w:val="left"/>
+      <w:pPr>
+        <w:tabs>
+          <w:tab w:val="num" w:pos="4320"/>
+        </w:tabs>
+        <w:ind w:left="4320" w:hanging="360"/>
+      </w:pPr>
+      <w:rPr>
+        <w:rFonts w:ascii="Wingdings" w:hAnsi="Wingdings" w:hint="default"/>
+        <w:sz w:val="20"/>
+      </w:rPr>
+    </w:lvl>
+    <w:lvl w:ilvl="6" w:tentative="1">
+      <w:start w:val="1"/>
+      <w:numFmt w:val="bullet"/>
+      <w:lvlText w:val=""/>
+      <w:lvlJc w:val="left"/>
+      <w:pPr>
+        <w:tabs>
+          <w:tab w:val="num" w:pos="5040"/>
+        </w:tabs>
+        <w:ind w:left="5040" w:hanging="360"/>
+      </w:pPr>
+      <w:rPr>
+        <w:rFonts w:ascii="Wingdings" w:hAnsi="Wingdings" w:hint="default"/>
+        <w:sz w:val="20"/>
+      </w:rPr>
+    </w:lvl>
+    <w:lvl w:ilvl="7" w:tentative="1">
+      <w:start w:val="1"/>
+      <w:numFmt w:val="bullet"/>
+      <w:lvlText w:val=""/>
+      <w:lvlJc w:val="left"/>
+      <w:pPr>
+        <w:tabs>
+          <w:tab w:val="num" w:pos="5760"/>
+        </w:tabs>
+        <w:ind w:left="5760" w:hanging="360"/>
+      </w:pPr>
+      <w:rPr>
+        <w:rFonts w:ascii="Wingdings" w:hAnsi="Wingdings" w:hint="default"/>
+        <w:sz w:val="20"/>
+      </w:rPr>
+    </w:lvl>
+    <w:lvl w:ilvl="8" w:tentative="1">
+      <w:start w:val="1"/>
+      <w:numFmt w:val="bullet"/>
+      <w:lvlText w:val=""/>
+      <w:lvlJc w:val="left"/>
+      <w:pPr>
+        <w:tabs>
+          <w:tab w:val="num" w:pos="6480"/>
+        </w:tabs>
+        <w:ind w:left="6480" w:hanging="360"/>
+      </w:pPr>
+      <w:rPr>
+        <w:rFonts w:ascii="Wingdings" w:hAnsi="Wingdings" w:hint="default"/>
+        <w:sz w:val="20"/>
+      </w:rPr>
+    </w:lvl>
+  </w:abstractNum>
+  <w:abstractNum w:abstractNumId="1" w15:restartNumberingAfterBreak="0">
+    <w:nsid w:val="27D018C9"/>
+    <w:multiLevelType w:val="multilevel"/>
+    <w:tmpl w:val="F44831B2"/>
+    <w:lvl w:ilvl="0">
+      <w:start w:val="1"/>
+      <w:numFmt w:val="bullet"/>
+      <w:lvlText w:val=""/>
+      <w:lvlJc w:val="left"/>
+      <w:pPr>
+        <w:tabs>
+          <w:tab w:val="num" w:pos="720"/>
+        </w:tabs>
+        <w:ind w:left="720" w:hanging="360"/>
+      </w:pPr>
+      <w:rPr>
+        <w:rFonts w:ascii="Symbol" w:hAnsi="Symbol" w:hint="default"/>
+        <w:sz w:val="20"/>
+      </w:rPr>
+    </w:lvl>
+    <w:lvl w:ilvl="1" w:tentative="1">
+      <w:start w:val="1"/>
+      <w:numFmt w:val="bullet"/>
+      <w:lvlText w:val="o"/>
+      <w:lvlJc w:val="left"/>
+      <w:pPr>
+        <w:tabs>
+          <w:tab w:val="num" w:pos="1440"/>
+        </w:tabs>
+        <w:ind w:left="1440" w:hanging="360"/>
+      </w:pPr>
+      <w:rPr>
+        <w:rFonts w:ascii="Courier New" w:hAnsi="Courier New" w:hint="default"/>
+        <w:sz w:val="20"/>
+      </w:rPr>
+    </w:lvl>
+    <w:lvl w:ilvl="2" w:tentative="1">
+      <w:start w:val="1"/>
+      <w:numFmt w:val="bullet"/>
+      <w:lvlText w:val=""/>
+      <w:lvlJc w:val="left"/>
+      <w:pPr>
+        <w:tabs>
+          <w:tab w:val="num" w:pos="2160"/>
+        </w:tabs>
+        <w:ind w:left="2160" w:hanging="360"/>
+      </w:pPr>
+      <w:rPr>
+        <w:rFonts w:ascii="Wingdings" w:hAnsi="Wingdings" w:hint="default"/>
+        <w:sz w:val="20"/>
+      </w:rPr>
+    </w:lvl>
+    <w:lvl w:ilvl="3" w:tentative="1">
+      <w:start w:val="1"/>
+      <w:numFmt w:val="bullet"/>
+      <w:lvlText w:val=""/>
+      <w:lvlJc w:val="left"/>
+      <w:pPr>
+        <w:tabs>
+          <w:tab w:val="num" w:pos="2880"/>
+        </w:tabs>
+        <w:ind w:left="2880" w:hanging="360"/>
+      </w:pPr>
+      <w:rPr>
+        <w:rFonts w:ascii="Wingdings" w:hAnsi="Wingdings" w:hint="default"/>
+        <w:sz w:val="20"/>
+      </w:rPr>
+    </w:lvl>
+    <w:lvl w:ilvl="4" w:tentative="1">
+      <w:start w:val="1"/>
+      <w:numFmt w:val="bullet"/>
+      <w:lvlText w:val=""/>
+      <w:lvlJc w:val="left"/>
+      <w:pPr>
+        <w:tabs>
+          <w:tab w:val="num" w:pos="3600"/>
+        </w:tabs>
+        <w:ind w:left="3600" w:hanging="360"/>
+      </w:pPr>
+      <w:rPr>
+        <w:rFonts w:ascii="Wingdings" w:hAnsi="Wingdings" w:hint="default"/>
+        <w:sz w:val="20"/>
+      </w:rPr>
+    </w:lvl>
+    <w:lvl w:ilvl="5" w:tentative="1">
+      <w:start w:val="1"/>
+      <w:numFmt w:val="bullet"/>
+      <w:lvlText w:val=""/>
+      <w:lvlJc w:val="left"/>
+      <w:pPr>
+        <w:tabs>
+          <w:tab w:val="num" w:pos="4320"/>
+        </w:tabs>
+        <w:ind w:left="4320" w:hanging="360"/>
+      </w:pPr>
+      <w:rPr>
+        <w:rFonts w:ascii="Wingdings" w:hAnsi="Wingdings" w:hint="default"/>
+        <w:sz w:val="20"/>
+      </w:rPr>
+    </w:lvl>
+    <w:lvl w:ilvl="6" w:tentative="1">
+      <w:start w:val="1"/>
+      <w:numFmt w:val="bullet"/>
+      <w:lvlText w:val=""/>
+      <w:lvlJc w:val="left"/>
+      <w:pPr>
+        <w:tabs>
+          <w:tab w:val="num" w:pos="5040"/>
+        </w:tabs>
+        <w:ind w:left="5040" w:hanging="360"/>
+      </w:pPr>
+      <w:rPr>
+        <w:rFonts w:ascii="Wingdings" w:hAnsi="Wingdings" w:hint="default"/>
+        <w:sz w:val="20"/>
+      </w:rPr>
+    </w:lvl>
+    <w:lvl w:ilvl="7" w:tentative="1">
+      <w:start w:val="1"/>
+      <w:numFmt w:val="bullet"/>
+      <w:lvlText w:val=""/>
+      <w:lvlJc w:val="left"/>
+      <w:pPr>
+        <w:tabs>
+          <w:tab w:val="num" w:pos="5760"/>
+        </w:tabs>
+        <w:ind w:left="5760" w:hanging="360"/>
+      </w:pPr>
+      <w:rPr>
+        <w:rFonts w:ascii="Wingdings" w:hAnsi="Wingdings" w:hint="default"/>
+        <w:sz w:val="20"/>
+      </w:rPr>
+    </w:lvl>
+    <w:lvl w:ilvl="8" w:tentative="1">
+      <w:start w:val="1"/>
+      <w:numFmt w:val="bullet"/>
+      <w:lvlText w:val=""/>
+      <w:lvlJc w:val="left"/>
+      <w:pPr>
+        <w:tabs>
+          <w:tab w:val="num" w:pos="6480"/>
+        </w:tabs>
+        <w:ind w:left="6480" w:hanging="360"/>
+      </w:pPr>
+      <w:rPr>
+        <w:rFonts w:ascii="Wingdings" w:hAnsi="Wingdings" w:hint="default"/>
+        <w:sz w:val="20"/>
+      </w:rPr>
+    </w:lvl>
+  </w:abstractNum>
+  <w:num w:numId="1">
+    <w:abstractNumId w:val="0"/>
+  </w:num>
+  <w:num w:numId="2">
+    <w:abstractNumId w:val="1"/>
+  </w:num>
+</w:numbering>
 </file>
 
 <file path=word/styles.xml><?xml version="1.0" encoding="utf-8"?>

</xml_diff>